<commit_message>
changement au cdc et user stories
</commit_message>
<xml_diff>
--- a/Documents/06022021_CDC.docx
+++ b/Documents/06022021_CDC.docx
@@ -51,7 +51,7 @@
       <w:sdtContent>
         <w:p>
           <w:pPr>
-            <w:pStyle w:val="TOCHeading"/>
+            <w:pStyle w:val="En-ttedetabledesmatires"/>
           </w:pPr>
           <w:r>
             <w:t>Table des matières</w:t>
@@ -59,7 +59,7 @@
         </w:p>
         <w:p>
           <w:pPr>
-            <w:pStyle w:val="TOC1"/>
+            <w:pStyle w:val="TM1"/>
             <w:tabs>
               <w:tab w:val="left" w:pos="1100"/>
               <w:tab w:val="right" w:leader="dot" w:pos="9396"/>
@@ -82,7 +82,7 @@
           <w:hyperlink w:anchor="_Toc63784718" w:history="1">
             <w:r>
               <w:rPr>
-                <w:rStyle w:val="Hyperlink"/>
+                <w:rStyle w:val="Lienhypertexte"/>
                 <w:noProof/>
               </w:rPr>
               <w:t>1.</w:t>
@@ -97,7 +97,7 @@
             </w:r>
             <w:r>
               <w:rPr>
-                <w:rStyle w:val="Hyperlink"/>
+                <w:rStyle w:val="Lienhypertexte"/>
                 <w:noProof/>
               </w:rPr>
               <w:t>Présentation du client</w:t>
@@ -154,7 +154,7 @@
         </w:p>
         <w:p>
           <w:pPr>
-            <w:pStyle w:val="TOC1"/>
+            <w:pStyle w:val="TM1"/>
             <w:tabs>
               <w:tab w:val="left" w:pos="1100"/>
               <w:tab w:val="right" w:leader="dot" w:pos="9396"/>
@@ -168,7 +168,7 @@
           <w:hyperlink w:anchor="_Toc63784719" w:history="1">
             <w:r>
               <w:rPr>
-                <w:rStyle w:val="Hyperlink"/>
+                <w:rStyle w:val="Lienhypertexte"/>
                 <w:noProof/>
               </w:rPr>
               <w:t>2.</w:t>
@@ -183,7 +183,7 @@
             </w:r>
             <w:r>
               <w:rPr>
-                <w:rStyle w:val="Hyperlink"/>
+                <w:rStyle w:val="Lienhypertexte"/>
                 <w:noProof/>
               </w:rPr>
               <w:t>Présentation du projet</w:t>
@@ -240,7 +240,7 @@
         </w:p>
         <w:p>
           <w:pPr>
-            <w:pStyle w:val="TOC1"/>
+            <w:pStyle w:val="TM1"/>
             <w:tabs>
               <w:tab w:val="left" w:pos="1100"/>
               <w:tab w:val="right" w:leader="dot" w:pos="9396"/>
@@ -254,7 +254,7 @@
           <w:hyperlink w:anchor="_Toc63784720" w:history="1">
             <w:r>
               <w:rPr>
-                <w:rStyle w:val="Hyperlink"/>
+                <w:rStyle w:val="Lienhypertexte"/>
                 <w:noProof/>
               </w:rPr>
               <w:t>3.</w:t>
@@ -269,7 +269,7 @@
             </w:r>
             <w:r>
               <w:rPr>
-                <w:rStyle w:val="Hyperlink"/>
+                <w:rStyle w:val="Lienhypertexte"/>
                 <w:noProof/>
               </w:rPr>
               <w:t>Objectif du client</w:t>
@@ -326,7 +326,7 @@
         </w:p>
         <w:p>
           <w:pPr>
-            <w:pStyle w:val="TOC1"/>
+            <w:pStyle w:val="TM1"/>
             <w:tabs>
               <w:tab w:val="left" w:pos="1100"/>
               <w:tab w:val="right" w:leader="dot" w:pos="9396"/>
@@ -340,7 +340,7 @@
           <w:hyperlink w:anchor="_Toc63784721" w:history="1">
             <w:r>
               <w:rPr>
-                <w:rStyle w:val="Hyperlink"/>
+                <w:rStyle w:val="Lienhypertexte"/>
                 <w:noProof/>
               </w:rPr>
               <w:t>4.</w:t>
@@ -355,7 +355,7 @@
             </w:r>
             <w:r>
               <w:rPr>
-                <w:rStyle w:val="Hyperlink"/>
+                <w:rStyle w:val="Lienhypertexte"/>
                 <w:noProof/>
               </w:rPr>
               <w:t>Intervenants</w:t>
@@ -412,7 +412,7 @@
         </w:p>
         <w:p>
           <w:pPr>
-            <w:pStyle w:val="TOC1"/>
+            <w:pStyle w:val="TM1"/>
             <w:tabs>
               <w:tab w:val="left" w:pos="1100"/>
               <w:tab w:val="right" w:leader="dot" w:pos="9396"/>
@@ -426,7 +426,7 @@
           <w:hyperlink w:anchor="_Toc63784722" w:history="1">
             <w:r>
               <w:rPr>
-                <w:rStyle w:val="Hyperlink"/>
+                <w:rStyle w:val="Lienhypertexte"/>
                 <w:noProof/>
               </w:rPr>
               <w:t>5.</w:t>
@@ -441,7 +441,7 @@
             </w:r>
             <w:r>
               <w:rPr>
-                <w:rStyle w:val="Hyperlink"/>
+                <w:rStyle w:val="Lienhypertexte"/>
                 <w:noProof/>
               </w:rPr>
               <w:t>Cible / Utilisateurs</w:t>
@@ -498,7 +498,7 @@
         </w:p>
         <w:p>
           <w:pPr>
-            <w:pStyle w:val="TOC1"/>
+            <w:pStyle w:val="TM1"/>
             <w:tabs>
               <w:tab w:val="left" w:pos="1100"/>
               <w:tab w:val="right" w:leader="dot" w:pos="9396"/>
@@ -512,7 +512,7 @@
           <w:hyperlink w:anchor="_Toc63784723" w:history="1">
             <w:r>
               <w:rPr>
-                <w:rStyle w:val="Hyperlink"/>
+                <w:rStyle w:val="Lienhypertexte"/>
                 <w:noProof/>
               </w:rPr>
               <w:t>6.</w:t>
@@ -527,7 +527,7 @@
             </w:r>
             <w:r>
               <w:rPr>
-                <w:rStyle w:val="Hyperlink"/>
+                <w:rStyle w:val="Lienhypertexte"/>
                 <w:noProof/>
               </w:rPr>
               <w:t>Demandes fonctionnelles</w:t>
@@ -584,7 +584,7 @@
         </w:p>
         <w:p>
           <w:pPr>
-            <w:pStyle w:val="TOC2"/>
+            <w:pStyle w:val="TM2"/>
             <w:tabs>
               <w:tab w:val="left" w:pos="1320"/>
               <w:tab w:val="right" w:leader="dot" w:pos="9396"/>
@@ -598,7 +598,7 @@
           <w:hyperlink w:anchor="_Toc63784724" w:history="1">
             <w:r>
               <w:rPr>
-                <w:rStyle w:val="Hyperlink"/>
+                <w:rStyle w:val="Lienhypertexte"/>
                 <w:noProof/>
               </w:rPr>
               <w:t>I.</w:t>
@@ -613,7 +613,7 @@
             </w:r>
             <w:r>
               <w:rPr>
-                <w:rStyle w:val="Hyperlink"/>
+                <w:rStyle w:val="Lienhypertexte"/>
                 <w:noProof/>
               </w:rPr>
               <w:t>Menu</w:t>
@@ -670,7 +670,7 @@
         </w:p>
         <w:p>
           <w:pPr>
-            <w:pStyle w:val="TOC2"/>
+            <w:pStyle w:val="TM2"/>
             <w:tabs>
               <w:tab w:val="left" w:pos="1320"/>
               <w:tab w:val="right" w:leader="dot" w:pos="9396"/>
@@ -684,7 +684,7 @@
           <w:hyperlink w:anchor="_Toc63784725" w:history="1">
             <w:r>
               <w:rPr>
-                <w:rStyle w:val="Hyperlink"/>
+                <w:rStyle w:val="Lienhypertexte"/>
                 <w:noProof/>
               </w:rPr>
               <w:t>II.</w:t>
@@ -699,7 +699,7 @@
             </w:r>
             <w:r>
               <w:rPr>
-                <w:rStyle w:val="Hyperlink"/>
+                <w:rStyle w:val="Lienhypertexte"/>
                 <w:noProof/>
               </w:rPr>
               <w:t>Pages</w:t>
@@ -756,7 +756,7 @@
         </w:p>
         <w:p>
           <w:pPr>
-            <w:pStyle w:val="TOC2"/>
+            <w:pStyle w:val="TM2"/>
             <w:tabs>
               <w:tab w:val="left" w:pos="1540"/>
               <w:tab w:val="right" w:leader="dot" w:pos="9396"/>
@@ -770,7 +770,7 @@
           <w:hyperlink w:anchor="_Toc63784726" w:history="1">
             <w:r>
               <w:rPr>
-                <w:rStyle w:val="Hyperlink"/>
+                <w:rStyle w:val="Lienhypertexte"/>
                 <w:noProof/>
               </w:rPr>
               <w:t>III.</w:t>
@@ -785,7 +785,7 @@
             </w:r>
             <w:r>
               <w:rPr>
-                <w:rStyle w:val="Hyperlink"/>
+                <w:rStyle w:val="Lienhypertexte"/>
                 <w:noProof/>
               </w:rPr>
               <w:t>Panier / Paiement</w:t>
@@ -842,7 +842,7 @@
         </w:p>
         <w:p>
           <w:pPr>
-            <w:pStyle w:val="TOC2"/>
+            <w:pStyle w:val="TM2"/>
             <w:tabs>
               <w:tab w:val="left" w:pos="1540"/>
               <w:tab w:val="right" w:leader="dot" w:pos="9396"/>
@@ -856,7 +856,7 @@
           <w:hyperlink w:anchor="_Toc63784727" w:history="1">
             <w:r>
               <w:rPr>
-                <w:rStyle w:val="Hyperlink"/>
+                <w:rStyle w:val="Lienhypertexte"/>
                 <w:noProof/>
               </w:rPr>
               <w:t>IV.</w:t>
@@ -871,7 +871,7 @@
             </w:r>
             <w:r>
               <w:rPr>
-                <w:rStyle w:val="Hyperlink"/>
+                <w:rStyle w:val="Lienhypertexte"/>
                 <w:noProof/>
               </w:rPr>
               <w:t>Détails produits</w:t>
@@ -928,7 +928,7 @@
         </w:p>
         <w:p>
           <w:pPr>
-            <w:pStyle w:val="TOC2"/>
+            <w:pStyle w:val="TM2"/>
             <w:tabs>
               <w:tab w:val="left" w:pos="1540"/>
               <w:tab w:val="right" w:leader="dot" w:pos="9396"/>
@@ -942,7 +942,7 @@
           <w:hyperlink w:anchor="_Toc63784728" w:history="1">
             <w:r>
               <w:rPr>
-                <w:rStyle w:val="Hyperlink"/>
+                <w:rStyle w:val="Lienhypertexte"/>
                 <w:noProof/>
               </w:rPr>
               <w:t>V.</w:t>
@@ -957,7 +957,7 @@
             </w:r>
             <w:r>
               <w:rPr>
-                <w:rStyle w:val="Hyperlink"/>
+                <w:rStyle w:val="Lienhypertexte"/>
                 <w:noProof/>
               </w:rPr>
               <w:t>Interface administrateur</w:t>
@@ -1014,7 +1014,7 @@
         </w:p>
         <w:p>
           <w:pPr>
-            <w:pStyle w:val="TOC1"/>
+            <w:pStyle w:val="TM1"/>
             <w:tabs>
               <w:tab w:val="left" w:pos="1100"/>
               <w:tab w:val="right" w:leader="dot" w:pos="9396"/>
@@ -1028,7 +1028,7 @@
           <w:hyperlink w:anchor="_Toc63784729" w:history="1">
             <w:r>
               <w:rPr>
-                <w:rStyle w:val="Hyperlink"/>
+                <w:rStyle w:val="Lienhypertexte"/>
                 <w:noProof/>
               </w:rPr>
               <w:t>7.</w:t>
@@ -1043,7 +1043,7 @@
             </w:r>
             <w:r>
               <w:rPr>
-                <w:rStyle w:val="Hyperlink"/>
+                <w:rStyle w:val="Lienhypertexte"/>
                 <w:noProof/>
               </w:rPr>
               <w:t>Contraintes</w:t>
@@ -1100,7 +1100,7 @@
         </w:p>
         <w:p>
           <w:pPr>
-            <w:pStyle w:val="TOC1"/>
+            <w:pStyle w:val="TM1"/>
             <w:tabs>
               <w:tab w:val="left" w:pos="1100"/>
               <w:tab w:val="right" w:leader="dot" w:pos="9396"/>
@@ -1114,7 +1114,7 @@
           <w:hyperlink w:anchor="_Toc63784730" w:history="1">
             <w:r>
               <w:rPr>
-                <w:rStyle w:val="Hyperlink"/>
+                <w:rStyle w:val="Lienhypertexte"/>
                 <w:noProof/>
               </w:rPr>
               <w:t>8.</w:t>
@@ -1129,7 +1129,7 @@
             </w:r>
             <w:r>
               <w:rPr>
-                <w:rStyle w:val="Hyperlink"/>
+                <w:rStyle w:val="Lienhypertexte"/>
                 <w:noProof/>
               </w:rPr>
               <w:t>Charte graphique / ergonomie</w:t>
@@ -1186,7 +1186,7 @@
         </w:p>
         <w:p>
           <w:pPr>
-            <w:pStyle w:val="TOC1"/>
+            <w:pStyle w:val="TM1"/>
             <w:tabs>
               <w:tab w:val="left" w:pos="1100"/>
               <w:tab w:val="right" w:leader="dot" w:pos="9396"/>
@@ -1200,7 +1200,7 @@
           <w:hyperlink w:anchor="_Toc63784731" w:history="1">
             <w:r>
               <w:rPr>
-                <w:rStyle w:val="Hyperlink"/>
+                <w:rStyle w:val="Lienhypertexte"/>
                 <w:noProof/>
               </w:rPr>
               <w:t>9.</w:t>
@@ -1215,7 +1215,7 @@
             </w:r>
             <w:r>
               <w:rPr>
-                <w:rStyle w:val="Hyperlink"/>
+                <w:rStyle w:val="Lienhypertexte"/>
                 <w:noProof/>
               </w:rPr>
               <w:t>Enveloppe budgétaire</w:t>
@@ -1272,7 +1272,7 @@
         </w:p>
         <w:p>
           <w:pPr>
-            <w:pStyle w:val="TOC1"/>
+            <w:pStyle w:val="TM1"/>
             <w:tabs>
               <w:tab w:val="left" w:pos="1320"/>
               <w:tab w:val="right" w:leader="dot" w:pos="9396"/>
@@ -1286,7 +1286,7 @@
           <w:hyperlink w:anchor="_Toc63784732" w:history="1">
             <w:r>
               <w:rPr>
-                <w:rStyle w:val="Hyperlink"/>
+                <w:rStyle w:val="Lienhypertexte"/>
                 <w:noProof/>
               </w:rPr>
               <w:t>10.</w:t>
@@ -1301,7 +1301,7 @@
             </w:r>
             <w:r>
               <w:rPr>
-                <w:rStyle w:val="Hyperlink"/>
+                <w:rStyle w:val="Lienhypertexte"/>
                 <w:noProof/>
               </w:rPr>
               <w:t>Planification</w:t>
@@ -1380,7 +1380,7 @@
     </w:p>
     <w:p>
       <w:pPr>
-        <w:pStyle w:val="Heading1"/>
+        <w:pStyle w:val="Titre1"/>
       </w:pPr>
       <w:bookmarkStart w:id="0" w:name="_Toc63784703"/>
       <w:bookmarkStart w:id="1" w:name="_Toc63784718"/>
@@ -1556,7 +1556,7 @@
     </w:p>
     <w:p>
       <w:pPr>
-        <w:pStyle w:val="Heading1"/>
+        <w:pStyle w:val="Titre1"/>
       </w:pPr>
       <w:bookmarkStart w:id="2" w:name="_Toc63784704"/>
       <w:bookmarkStart w:id="3" w:name="_Toc63784719"/>
@@ -1618,7 +1618,7 @@
     </w:p>
     <w:p>
       <w:pPr>
-        <w:pStyle w:val="Heading1"/>
+        <w:pStyle w:val="Titre1"/>
       </w:pPr>
       <w:bookmarkStart w:id="4" w:name="_Toc63784705"/>
       <w:bookmarkStart w:id="5" w:name="_Toc63784720"/>
@@ -1674,7 +1674,7 @@
     </w:p>
     <w:p>
       <w:pPr>
-        <w:pStyle w:val="Heading1"/>
+        <w:pStyle w:val="Titre1"/>
       </w:pPr>
       <w:bookmarkStart w:id="6" w:name="_Toc63784706"/>
       <w:bookmarkStart w:id="7" w:name="_Toc63784721"/>
@@ -1717,7 +1717,7 @@
     </w:p>
     <w:p>
       <w:pPr>
-        <w:pStyle w:val="Heading1"/>
+        <w:pStyle w:val="Titre1"/>
       </w:pPr>
       <w:bookmarkStart w:id="8" w:name="_Toc63784707"/>
       <w:bookmarkStart w:id="9" w:name="_Toc63784722"/>
@@ -1777,43 +1777,39 @@
     <w:p/>
     <w:p>
       <w:pPr>
-        <w:pStyle w:val="Heading1"/>
-      </w:pPr>
-      <w:bookmarkStart w:id="10" w:name="_Toc63784708"/>
-      <w:bookmarkStart w:id="11" w:name="_Toc63784723"/>
+        <w:pStyle w:val="Titre1"/>
+      </w:pPr>
       <w:r>
         <w:t>Demandes fonctionnelles</w:t>
+      </w:r>
+    </w:p>
+    <w:p>
+      <w:pPr>
+        <w:pStyle w:val="Titre2"/>
+      </w:pPr>
+      <w:bookmarkStart w:id="10" w:name="_Toc63784709"/>
+      <w:bookmarkStart w:id="11" w:name="_Toc63784724"/>
+      <w:r>
+        <w:rPr>
+          <w:rStyle w:val="Titre2Car"/>
+        </w:rPr>
+        <w:t>Menu</w:t>
       </w:r>
       <w:bookmarkEnd w:id="10"/>
       <w:bookmarkEnd w:id="11"/>
+      <w:r>
+        <w:rPr>
+          <w:rStyle w:val="Titre2Car"/>
+        </w:rPr>
+        <w:t xml:space="preserve"> </w:t>
+      </w:r>
+      <w:r>
+        <w:t xml:space="preserve"> </w:t>
+      </w:r>
     </w:p>
     <w:p>
       <w:pPr>
-        <w:pStyle w:val="Heading2"/>
-      </w:pPr>
-      <w:bookmarkStart w:id="12" w:name="_Toc63784709"/>
-      <w:bookmarkStart w:id="13" w:name="_Toc63784724"/>
-      <w:r>
-        <w:rPr>
-          <w:rStyle w:val="Heading2Char"/>
-        </w:rPr>
-        <w:t>Menu</w:t>
-      </w:r>
-      <w:bookmarkEnd w:id="12"/>
-      <w:bookmarkEnd w:id="13"/>
-      <w:r>
-        <w:rPr>
-          <w:rStyle w:val="Heading2Char"/>
-        </w:rPr>
-        <w:t xml:space="preserve"> </w:t>
-      </w:r>
-      <w:r>
-        <w:t xml:space="preserve"> </w:t>
-      </w:r>
-    </w:p>
-    <w:p>
-      <w:pPr>
-        <w:pStyle w:val="ListParagraph"/>
+        <w:pStyle w:val="Paragraphedeliste"/>
         <w:numPr>
           <w:ilvl w:val="0"/>
           <w:numId w:val="9"/>
@@ -1834,7 +1830,7 @@
     </w:p>
     <w:p>
       <w:pPr>
-        <w:pStyle w:val="ListParagraph"/>
+        <w:pStyle w:val="Paragraphedeliste"/>
         <w:numPr>
           <w:ilvl w:val="0"/>
           <w:numId w:val="9"/>
@@ -1939,7 +1935,7 @@
     </w:p>
     <w:p>
       <w:pPr>
-        <w:pStyle w:val="ListParagraph"/>
+        <w:pStyle w:val="Paragraphedeliste"/>
         <w:numPr>
           <w:ilvl w:val="0"/>
           <w:numId w:val="9"/>
@@ -1963,7 +1959,7 @@
     </w:p>
     <w:p>
       <w:pPr>
-        <w:pStyle w:val="ListParagraph"/>
+        <w:pStyle w:val="Paragraphedeliste"/>
         <w:numPr>
           <w:ilvl w:val="0"/>
           <w:numId w:val="9"/>
@@ -1975,7 +1971,7 @@
     </w:p>
     <w:p>
       <w:pPr>
-        <w:pStyle w:val="ListParagraph"/>
+        <w:pStyle w:val="Paragraphedeliste"/>
         <w:numPr>
           <w:ilvl w:val="0"/>
           <w:numId w:val="6"/>
@@ -1996,7 +1992,7 @@
     </w:p>
     <w:p>
       <w:pPr>
-        <w:pStyle w:val="ListParagraph"/>
+        <w:pStyle w:val="Paragraphedeliste"/>
         <w:numPr>
           <w:ilvl w:val="0"/>
           <w:numId w:val="6"/>
@@ -2017,7 +2013,7 @@
     </w:p>
     <w:p>
       <w:pPr>
-        <w:pStyle w:val="ListParagraph"/>
+        <w:pStyle w:val="Paragraphedeliste"/>
         <w:numPr>
           <w:ilvl w:val="0"/>
           <w:numId w:val="6"/>
@@ -2029,7 +2025,7 @@
     </w:p>
     <w:p>
       <w:pPr>
-        <w:pStyle w:val="ListParagraph"/>
+        <w:pStyle w:val="Paragraphedeliste"/>
         <w:numPr>
           <w:ilvl w:val="0"/>
           <w:numId w:val="6"/>
@@ -2047,7 +2043,7 @@
     </w:p>
     <w:p>
       <w:pPr>
-        <w:pStyle w:val="ListParagraph"/>
+        <w:pStyle w:val="Paragraphedeliste"/>
         <w:numPr>
           <w:ilvl w:val="0"/>
           <w:numId w:val="6"/>
@@ -2065,19 +2061,19 @@
     </w:p>
     <w:p>
       <w:pPr>
-        <w:pStyle w:val="Heading2"/>
-      </w:pPr>
-      <w:bookmarkStart w:id="14" w:name="_Toc63784710"/>
-      <w:bookmarkStart w:id="15" w:name="_Toc63784725"/>
+        <w:pStyle w:val="Titre2"/>
+      </w:pPr>
+      <w:bookmarkStart w:id="12" w:name="_Toc63784710"/>
+      <w:bookmarkStart w:id="13" w:name="_Toc63784725"/>
       <w:r>
         <w:t>Pages</w:t>
       </w:r>
-      <w:bookmarkEnd w:id="14"/>
-      <w:bookmarkEnd w:id="15"/>
+      <w:bookmarkEnd w:id="12"/>
+      <w:bookmarkEnd w:id="13"/>
     </w:p>
     <w:p>
       <w:pPr>
-        <w:pStyle w:val="ListParagraph"/>
+        <w:pStyle w:val="Paragraphedeliste"/>
         <w:numPr>
           <w:ilvl w:val="0"/>
           <w:numId w:val="19"/>
@@ -2096,7 +2092,7 @@
     </w:p>
     <w:p>
       <w:pPr>
-        <w:pStyle w:val="ListParagraph"/>
+        <w:pStyle w:val="Paragraphedeliste"/>
         <w:numPr>
           <w:ilvl w:val="0"/>
           <w:numId w:val="19"/>
@@ -2117,7 +2113,7 @@
     </w:p>
     <w:p>
       <w:pPr>
-        <w:pStyle w:val="ListParagraph"/>
+        <w:pStyle w:val="Paragraphedeliste"/>
         <w:numPr>
           <w:ilvl w:val="0"/>
           <w:numId w:val="19"/>
@@ -2129,7 +2125,7 @@
     </w:p>
     <w:p>
       <w:pPr>
-        <w:pStyle w:val="ListParagraph"/>
+        <w:pStyle w:val="Paragraphedeliste"/>
         <w:numPr>
           <w:ilvl w:val="0"/>
           <w:numId w:val="19"/>
@@ -2141,7 +2137,7 @@
     </w:p>
     <w:p>
       <w:pPr>
-        <w:pStyle w:val="ListParagraph"/>
+        <w:pStyle w:val="Paragraphedeliste"/>
         <w:numPr>
           <w:ilvl w:val="0"/>
           <w:numId w:val="19"/>
@@ -2153,22 +2149,22 @@
     </w:p>
     <w:p>
       <w:pPr>
-        <w:pStyle w:val="Heading2"/>
-      </w:pPr>
-      <w:bookmarkStart w:id="16" w:name="_Toc63784711"/>
-      <w:bookmarkStart w:id="17" w:name="_Toc63784726"/>
+        <w:pStyle w:val="Titre2"/>
+      </w:pPr>
+      <w:bookmarkStart w:id="14" w:name="_Toc63784711"/>
+      <w:bookmarkStart w:id="15" w:name="_Toc63784726"/>
       <w:r>
         <w:t xml:space="preserve">Panier / </w:t>
       </w:r>
       <w:r>
         <w:t>Paiement</w:t>
       </w:r>
-      <w:bookmarkEnd w:id="16"/>
-      <w:bookmarkEnd w:id="17"/>
+      <w:bookmarkEnd w:id="14"/>
+      <w:bookmarkEnd w:id="15"/>
     </w:p>
     <w:p>
       <w:pPr>
-        <w:pStyle w:val="ListParagraph"/>
+        <w:pStyle w:val="Paragraphedeliste"/>
         <w:numPr>
           <w:ilvl w:val="0"/>
           <w:numId w:val="19"/>
@@ -2204,7 +2200,7 @@
     </w:p>
     <w:p>
       <w:pPr>
-        <w:pStyle w:val="ListParagraph"/>
+        <w:pStyle w:val="Paragraphedeliste"/>
         <w:numPr>
           <w:ilvl w:val="0"/>
           <w:numId w:val="19"/>
@@ -2231,7 +2227,7 @@
     </w:p>
     <w:p>
       <w:pPr>
-        <w:pStyle w:val="ListParagraph"/>
+        <w:pStyle w:val="Paragraphedeliste"/>
         <w:numPr>
           <w:ilvl w:val="0"/>
           <w:numId w:val="19"/>
@@ -2258,7 +2254,7 @@
     </w:p>
     <w:p>
       <w:pPr>
-        <w:pStyle w:val="ListParagraph"/>
+        <w:pStyle w:val="Paragraphedeliste"/>
         <w:numPr>
           <w:ilvl w:val="0"/>
           <w:numId w:val="19"/>
@@ -2285,7 +2281,7 @@
     </w:p>
     <w:p>
       <w:pPr>
-        <w:pStyle w:val="ListParagraph"/>
+        <w:pStyle w:val="Paragraphedeliste"/>
         <w:numPr>
           <w:ilvl w:val="0"/>
           <w:numId w:val="19"/>
@@ -2297,7 +2293,7 @@
     </w:p>
     <w:p>
       <w:pPr>
-        <w:pStyle w:val="ListParagraph"/>
+        <w:pStyle w:val="Paragraphedeliste"/>
         <w:numPr>
           <w:ilvl w:val="0"/>
           <w:numId w:val="19"/>
@@ -2312,22 +2308,22 @@
     </w:p>
     <w:p>
       <w:pPr>
-        <w:pStyle w:val="Heading2"/>
-      </w:pPr>
-      <w:bookmarkStart w:id="18" w:name="_Toc63784712"/>
-      <w:bookmarkStart w:id="19" w:name="_Toc63784727"/>
+        <w:pStyle w:val="Titre2"/>
+      </w:pPr>
+      <w:bookmarkStart w:id="16" w:name="_Toc63784712"/>
+      <w:bookmarkStart w:id="17" w:name="_Toc63784727"/>
       <w:r>
         <w:t>Détails</w:t>
       </w:r>
       <w:r>
         <w:t xml:space="preserve"> produits</w:t>
       </w:r>
-      <w:bookmarkEnd w:id="18"/>
-      <w:bookmarkEnd w:id="19"/>
+      <w:bookmarkEnd w:id="16"/>
+      <w:bookmarkEnd w:id="17"/>
     </w:p>
     <w:p>
       <w:pPr>
-        <w:pStyle w:val="ListParagraph"/>
+        <w:pStyle w:val="Paragraphedeliste"/>
         <w:numPr>
           <w:ilvl w:val="0"/>
           <w:numId w:val="18"/>
@@ -2339,7 +2335,7 @@
     </w:p>
     <w:p>
       <w:pPr>
-        <w:pStyle w:val="ListParagraph"/>
+        <w:pStyle w:val="Paragraphedeliste"/>
         <w:numPr>
           <w:ilvl w:val="0"/>
           <w:numId w:val="18"/>
@@ -2381,7 +2377,7 @@
     </w:p>
     <w:p>
       <w:pPr>
-        <w:pStyle w:val="ListParagraph"/>
+        <w:pStyle w:val="Paragraphedeliste"/>
         <w:numPr>
           <w:ilvl w:val="0"/>
           <w:numId w:val="18"/>
@@ -2393,7 +2389,7 @@
     </w:p>
     <w:p>
       <w:pPr>
-        <w:pStyle w:val="ListParagraph"/>
+        <w:pStyle w:val="Paragraphedeliste"/>
         <w:numPr>
           <w:ilvl w:val="0"/>
           <w:numId w:val="18"/>
@@ -2417,7 +2413,7 @@
     </w:p>
     <w:p>
       <w:pPr>
-        <w:pStyle w:val="ListParagraph"/>
+        <w:pStyle w:val="Paragraphedeliste"/>
         <w:numPr>
           <w:ilvl w:val="0"/>
           <w:numId w:val="18"/>
@@ -2429,19 +2425,19 @@
     </w:p>
     <w:p>
       <w:pPr>
-        <w:pStyle w:val="Heading2"/>
-      </w:pPr>
-      <w:bookmarkStart w:id="20" w:name="_Toc63784713"/>
-      <w:bookmarkStart w:id="21" w:name="_Toc63784728"/>
+        <w:pStyle w:val="Titre2"/>
+      </w:pPr>
+      <w:bookmarkStart w:id="18" w:name="_Toc63784713"/>
+      <w:bookmarkStart w:id="19" w:name="_Toc63784728"/>
       <w:r>
         <w:t>Interface administrateur</w:t>
       </w:r>
-      <w:bookmarkEnd w:id="20"/>
-      <w:bookmarkEnd w:id="21"/>
+      <w:bookmarkEnd w:id="18"/>
+      <w:bookmarkEnd w:id="19"/>
     </w:p>
     <w:p>
       <w:pPr>
-        <w:pStyle w:val="ListParagraph"/>
+        <w:pStyle w:val="Paragraphedeliste"/>
         <w:numPr>
           <w:ilvl w:val="0"/>
           <w:numId w:val="24"/>
@@ -2462,7 +2458,7 @@
     </w:p>
     <w:p>
       <w:pPr>
-        <w:pStyle w:val="ListParagraph"/>
+        <w:pStyle w:val="Paragraphedeliste"/>
         <w:numPr>
           <w:ilvl w:val="0"/>
           <w:numId w:val="24"/>
@@ -2483,7 +2479,7 @@
     </w:p>
     <w:p>
       <w:pPr>
-        <w:pStyle w:val="ListParagraph"/>
+        <w:pStyle w:val="Paragraphedeliste"/>
         <w:numPr>
           <w:ilvl w:val="0"/>
           <w:numId w:val="24"/>
@@ -2501,7 +2497,7 @@
     </w:p>
     <w:p>
       <w:pPr>
-        <w:pStyle w:val="ListParagraph"/>
+        <w:pStyle w:val="Paragraphedeliste"/>
         <w:numPr>
           <w:ilvl w:val="0"/>
           <w:numId w:val="24"/>
@@ -2513,16 +2509,16 @@
     </w:p>
     <w:p>
       <w:pPr>
-        <w:pStyle w:val="Heading1"/>
+        <w:pStyle w:val="Titre1"/>
         <w:spacing w:before="0"/>
       </w:pPr>
-      <w:bookmarkStart w:id="22" w:name="_Toc63784714"/>
-      <w:bookmarkStart w:id="23" w:name="_Toc63784729"/>
+      <w:bookmarkStart w:id="20" w:name="_Toc63784714"/>
+      <w:bookmarkStart w:id="21" w:name="_Toc63784729"/>
       <w:r>
         <w:t>Contraintes</w:t>
       </w:r>
-      <w:bookmarkEnd w:id="22"/>
-      <w:bookmarkEnd w:id="23"/>
+      <w:bookmarkEnd w:id="20"/>
+      <w:bookmarkEnd w:id="21"/>
     </w:p>
     <w:p>
       <w:pPr>
@@ -2559,15 +2555,15 @@
     <w:p/>
     <w:p>
       <w:pPr>
-        <w:pStyle w:val="Heading1"/>
-      </w:pPr>
-      <w:bookmarkStart w:id="24" w:name="_Toc63784715"/>
-      <w:bookmarkStart w:id="25" w:name="_Toc63784730"/>
+        <w:pStyle w:val="Titre1"/>
+      </w:pPr>
+      <w:bookmarkStart w:id="22" w:name="_Toc63784715"/>
+      <w:bookmarkStart w:id="23" w:name="_Toc63784730"/>
       <w:r>
         <w:t>Charte graphique / ergonomie</w:t>
       </w:r>
-      <w:bookmarkEnd w:id="24"/>
-      <w:bookmarkEnd w:id="25"/>
+      <w:bookmarkEnd w:id="22"/>
+      <w:bookmarkEnd w:id="23"/>
     </w:p>
     <w:p>
       <w:pPr>
@@ -2667,50 +2663,50 @@
     <w:p/>
     <w:p>
       <w:pPr>
-        <w:pStyle w:val="Heading1"/>
-      </w:pPr>
-      <w:bookmarkStart w:id="26" w:name="_Toc63784716"/>
-      <w:bookmarkStart w:id="27" w:name="_Toc63784731"/>
+        <w:pStyle w:val="Titre1"/>
+      </w:pPr>
+      <w:bookmarkStart w:id="24" w:name="_Toc63784716"/>
+      <w:bookmarkStart w:id="25" w:name="_Toc63784731"/>
       <w:r>
         <w:t>Enveloppe budgétaire</w:t>
+      </w:r>
+      <w:bookmarkEnd w:id="24"/>
+      <w:bookmarkEnd w:id="25"/>
+    </w:p>
+    <w:p>
+      <w:pPr>
+        <w:ind w:firstLine="0"/>
+      </w:pPr>
+      <w:r>
+        <w:t xml:space="preserve">Le budget alloué </w:t>
+      </w:r>
+      <w:r>
+        <w:t>à</w:t>
+      </w:r>
+      <w:r>
+        <w:t xml:space="preserve"> ce projet est d</w:t>
+      </w:r>
+      <w:r>
+        <w:t>’environ</w:t>
+      </w:r>
+      <w:r>
+        <w:t xml:space="preserve"> 3000€</w:t>
+      </w:r>
+      <w:r>
+        <w:t xml:space="preserve"> mais peut-être modifier en fonction de la vitesse de réalisation de celui-ci.</w:t>
+      </w:r>
+    </w:p>
+    <w:p>
+      <w:pPr>
+        <w:pStyle w:val="Titre1"/>
+      </w:pPr>
+      <w:bookmarkStart w:id="26" w:name="_Toc63784717"/>
+      <w:bookmarkStart w:id="27" w:name="_Toc63784732"/>
+      <w:r>
+        <w:t>Planification</w:t>
       </w:r>
       <w:bookmarkEnd w:id="26"/>
       <w:bookmarkEnd w:id="27"/>
-    </w:p>
-    <w:p>
-      <w:pPr>
-        <w:ind w:firstLine="0"/>
-      </w:pPr>
-      <w:r>
-        <w:t xml:space="preserve">Le budget alloué </w:t>
-      </w:r>
-      <w:r>
-        <w:t>à</w:t>
-      </w:r>
-      <w:r>
-        <w:t xml:space="preserve"> ce projet est d</w:t>
-      </w:r>
-      <w:r>
-        <w:t>’environ</w:t>
-      </w:r>
-      <w:r>
-        <w:t xml:space="preserve"> 3000€</w:t>
-      </w:r>
-      <w:r>
-        <w:t xml:space="preserve"> mais peut-être modifier en fonction de la vitesse de réalisation de celui-ci.</w:t>
-      </w:r>
-    </w:p>
-    <w:p>
-      <w:pPr>
-        <w:pStyle w:val="Heading1"/>
-      </w:pPr>
-      <w:bookmarkStart w:id="28" w:name="_Toc63784717"/>
-      <w:bookmarkStart w:id="29" w:name="_Toc63784732"/>
-      <w:r>
-        <w:t>Planification</w:t>
-      </w:r>
-      <w:bookmarkEnd w:id="28"/>
-      <w:bookmarkEnd w:id="29"/>
     </w:p>
     <w:p>
       <w:r>
@@ -4015,7 +4011,7 @@
     <w:lvl w:ilvl="0" w:tplc="1158DDBE">
       <w:start w:val="1"/>
       <w:numFmt w:val="upperRoman"/>
-      <w:pStyle w:val="Heading2"/>
+      <w:pStyle w:val="Titre2"/>
       <w:lvlText w:val="%1."/>
       <w:lvlJc w:val="right"/>
       <w:pPr>
@@ -5343,7 +5339,7 @@
     <w:lvl w:ilvl="0" w:tplc="E8743ECC">
       <w:start w:val="1"/>
       <w:numFmt w:val="decimal"/>
-      <w:pStyle w:val="Heading1"/>
+      <w:pStyle w:val="Titre1"/>
       <w:lvlText w:val="%1."/>
       <w:lvlJc w:val="left"/>
       <w:pPr>
@@ -5902,11 +5898,11 @@
       <w:jc w:val="both"/>
     </w:pPr>
   </w:style>
-  <w:style w:type="paragraph" w:styleId="Heading1">
+  <w:style w:type="paragraph" w:styleId="Titre1">
     <w:name w:val="heading 1"/>
     <w:basedOn w:val="Normal"/>
     <w:next w:val="Normal"/>
-    <w:link w:val="Heading1Char"/>
+    <w:link w:val="Titre1Car"/>
     <w:uiPriority w:val="9"/>
     <w:qFormat/>
     <w:rsid w:val="00B80D09"/>
@@ -5927,11 +5923,11 @@
       <w:u w:val="single"/>
     </w:rPr>
   </w:style>
-  <w:style w:type="paragraph" w:styleId="Heading2">
+  <w:style w:type="paragraph" w:styleId="Titre2">
     <w:name w:val="heading 2"/>
     <w:basedOn w:val="Normal"/>
     <w:next w:val="Normal"/>
-    <w:link w:val="Heading2Char"/>
+    <w:link w:val="Titre2Car"/>
     <w:uiPriority w:val="9"/>
     <w:unhideWhenUsed/>
     <w:qFormat/>
@@ -5953,13 +5949,13 @@
       <w:szCs w:val="26"/>
     </w:rPr>
   </w:style>
-  <w:style w:type="character" w:default="1" w:styleId="DefaultParagraphFont">
+  <w:style w:type="character" w:default="1" w:styleId="Policepardfaut">
     <w:name w:val="Default Paragraph Font"/>
     <w:uiPriority w:val="1"/>
     <w:semiHidden/>
     <w:unhideWhenUsed/>
   </w:style>
-  <w:style w:type="table" w:default="1" w:styleId="TableNormal">
+  <w:style w:type="table" w:default="1" w:styleId="TableauNormal">
     <w:name w:val="Normal Table"/>
     <w:uiPriority w:val="99"/>
     <w:semiHidden/>
@@ -5974,16 +5970,16 @@
       </w:tblCellMar>
     </w:tblPr>
   </w:style>
-  <w:style w:type="numbering" w:default="1" w:styleId="NoList">
+  <w:style w:type="numbering" w:default="1" w:styleId="Aucuneliste">
     <w:name w:val="No List"/>
     <w:uiPriority w:val="99"/>
     <w:semiHidden/>
     <w:unhideWhenUsed/>
   </w:style>
-  <w:style w:type="character" w:customStyle="1" w:styleId="Heading1Char">
-    <w:name w:val="Heading 1 Char"/>
-    <w:basedOn w:val="DefaultParagraphFont"/>
-    <w:link w:val="Heading1"/>
+  <w:style w:type="character" w:customStyle="1" w:styleId="Titre1Car">
+    <w:name w:val="Titre 1 Car"/>
+    <w:basedOn w:val="Policepardfaut"/>
+    <w:link w:val="Titre1"/>
     <w:uiPriority w:val="9"/>
     <w:rsid w:val="00B80D09"/>
     <w:rPr>
@@ -5994,7 +5990,7 @@
       <w:u w:val="single"/>
     </w:rPr>
   </w:style>
-  <w:style w:type="paragraph" w:styleId="Revision">
+  <w:style w:type="paragraph" w:styleId="Rvision">
     <w:name w:val="Revision"/>
     <w:hidden/>
     <w:uiPriority w:val="99"/>
@@ -6004,7 +6000,7 @@
       <w:spacing w:after="0" w:line="240" w:lineRule="auto"/>
     </w:pPr>
   </w:style>
-  <w:style w:type="paragraph" w:styleId="ListParagraph">
+  <w:style w:type="paragraph" w:styleId="Paragraphedeliste">
     <w:name w:val="List Paragraph"/>
     <w:basedOn w:val="Normal"/>
     <w:uiPriority w:val="34"/>
@@ -6015,10 +6011,10 @@
       <w:contextualSpacing/>
     </w:pPr>
   </w:style>
-  <w:style w:type="character" w:customStyle="1" w:styleId="Heading2Char">
-    <w:name w:val="Heading 2 Char"/>
-    <w:basedOn w:val="DefaultParagraphFont"/>
-    <w:link w:val="Heading2"/>
+  <w:style w:type="character" w:customStyle="1" w:styleId="Titre2Car">
+    <w:name w:val="Titre 2 Car"/>
+    <w:basedOn w:val="Policepardfaut"/>
+    <w:link w:val="Titre2"/>
     <w:uiPriority w:val="9"/>
     <w:rsid w:val="00DD4C0F"/>
     <w:rPr>
@@ -6029,9 +6025,9 @@
       <w:szCs w:val="26"/>
     </w:rPr>
   </w:style>
-  <w:style w:type="paragraph" w:styleId="TOCHeading">
+  <w:style w:type="paragraph" w:styleId="En-ttedetabledesmatires">
     <w:name w:val="TOC Heading"/>
-    <w:basedOn w:val="Heading1"/>
+    <w:basedOn w:val="Titre1"/>
     <w:next w:val="Normal"/>
     <w:uiPriority w:val="39"/>
     <w:unhideWhenUsed/>
@@ -6050,7 +6046,7 @@
       <w:lang w:eastAsia="fr-FR"/>
     </w:rPr>
   </w:style>
-  <w:style w:type="paragraph" w:styleId="TOC1">
+  <w:style w:type="paragraph" w:styleId="TM1">
     <w:name w:val="toc 1"/>
     <w:basedOn w:val="Normal"/>
     <w:next w:val="Normal"/>
@@ -6062,7 +6058,7 @@
       <w:spacing w:after="100"/>
     </w:pPr>
   </w:style>
-  <w:style w:type="paragraph" w:styleId="TOC2">
+  <w:style w:type="paragraph" w:styleId="TM2">
     <w:name w:val="toc 2"/>
     <w:basedOn w:val="Normal"/>
     <w:next w:val="Normal"/>
@@ -6075,9 +6071,9 @@
       <w:ind w:left="220"/>
     </w:pPr>
   </w:style>
-  <w:style w:type="character" w:styleId="Hyperlink">
+  <w:style w:type="character" w:styleId="Lienhypertexte">
     <w:name w:val="Hyperlink"/>
-    <w:basedOn w:val="DefaultParagraphFont"/>
+    <w:basedOn w:val="Policepardfaut"/>
     <w:uiPriority w:val="99"/>
     <w:unhideWhenUsed/>
     <w:rsid w:val="0058409F"/>

</xml_diff>